<commit_message>
updated some other game docs
</commit_message>
<xml_diff>
--- a/GameDocumentation/Look at.docx
+++ b/GameDocumentation/Look at.docx
@@ -1,6 +1,6 @@
 
 <file path=word/document.xml><?xml version="1.0" encoding="utf-8"?>
-<w:document xmlns:wpc="http://schemas.microsoft.com/office/word/2010/wordprocessingCanvas" xmlns:mc="http://schemas.openxmlformats.org/markup-compatibility/2006" xmlns:o="urn:schemas-microsoft-com:office:office" xmlns:r="http://schemas.openxmlformats.org/officeDocument/2006/relationships" xmlns:m="http://schemas.openxmlformats.org/officeDocument/2006/math" xmlns:v="urn:schemas-microsoft-com:vml" xmlns:wp14="http://schemas.microsoft.com/office/word/2010/wordprocessingDrawing" xmlns:wp="http://schemas.openxmlformats.org/drawingml/2006/wordprocessingDrawing" xmlns:w10="urn:schemas-microsoft-com:office:word" xmlns:w="http://schemas.openxmlformats.org/wordprocessingml/2006/main" xmlns:w14="http://schemas.microsoft.com/office/word/2010/wordml" xmlns:wpg="http://schemas.microsoft.com/office/word/2010/wordprocessingGroup" xmlns:wpi="http://schemas.microsoft.com/office/word/2010/wordprocessingInk" xmlns:wne="http://schemas.microsoft.com/office/word/2006/wordml" xmlns:wps="http://schemas.microsoft.com/office/word/2010/wordprocessingShape" mc:Ignorable="w14 wp14">
+<w:document xmlns:wpc="http://schemas.microsoft.com/office/word/2010/wordprocessingCanvas" xmlns:mo="http://schemas.microsoft.com/office/mac/office/2008/main" xmlns:mc="http://schemas.openxmlformats.org/markup-compatibility/2006" xmlns:mv="urn:schemas-microsoft-com:mac:vml" xmlns:o="urn:schemas-microsoft-com:office:office" xmlns:r="http://schemas.openxmlformats.org/officeDocument/2006/relationships" xmlns:m="http://schemas.openxmlformats.org/officeDocument/2006/math" xmlns:v="urn:schemas-microsoft-com:vml" xmlns:wp14="http://schemas.microsoft.com/office/word/2010/wordprocessingDrawing" xmlns:wp="http://schemas.openxmlformats.org/drawingml/2006/wordprocessingDrawing" xmlns:w10="urn:schemas-microsoft-com:office:word" xmlns:w="http://schemas.openxmlformats.org/wordprocessingml/2006/main" xmlns:w14="http://schemas.microsoft.com/office/word/2010/wordml" xmlns:wpg="http://schemas.microsoft.com/office/word/2010/wordprocessingGroup" xmlns:wpi="http://schemas.microsoft.com/office/word/2010/wordprocessingInk" xmlns:wne="http://schemas.microsoft.com/office/word/2006/wordml" xmlns:wps="http://schemas.microsoft.com/office/word/2010/wordprocessingShape" mc:Ignorable="w14 wp14">
   <w:body>
     <w:p>
       <w:pPr>
@@ -288,6 +288,26 @@
               <w:t>2.0</w:t>
             </w:r>
           </w:p>
+          <w:p>
+            <w:pPr>
+              <w:rPr>
+                <w:rFonts w:cs="Arial"/>
+              </w:rPr>
+            </w:pPr>
+          </w:p>
+          <w:p>
+            <w:pPr>
+              <w:rPr>
+                <w:rFonts w:cs="Arial"/>
+              </w:rPr>
+            </w:pPr>
+            <w:r>
+              <w:rPr>
+                <w:rFonts w:cs="Arial"/>
+              </w:rPr>
+              <w:t>2.1</w:t>
+            </w:r>
+          </w:p>
         </w:tc>
         <w:tc>
           <w:tcPr>
@@ -306,6 +326,26 @@
               <w:t>Editing for sequence diagram</w:t>
             </w:r>
           </w:p>
+          <w:p>
+            <w:pPr>
+              <w:rPr>
+                <w:rFonts w:cs="Arial"/>
+              </w:rPr>
+            </w:pPr>
+          </w:p>
+          <w:p>
+            <w:pPr>
+              <w:rPr>
+                <w:rFonts w:cs="Arial"/>
+              </w:rPr>
+            </w:pPr>
+            <w:r>
+              <w:rPr>
+                <w:rFonts w:cs="Arial"/>
+              </w:rPr>
+              <w:t>Revised as per request</w:t>
+            </w:r>
+          </w:p>
         </w:tc>
         <w:tc>
           <w:tcPr>
@@ -321,16 +361,21 @@
               <w:rPr>
                 <w:rFonts w:cs="Arial"/>
               </w:rPr>
-              <w:t xml:space="preserve">Jonathan </w:t>
-            </w:r>
-            <w:proofErr w:type="spellStart"/>
-            <w:r>
+              <w:t>Jonathan Petz</w:t>
+            </w:r>
+          </w:p>
+          <w:p>
+            <w:pPr>
               <w:rPr>
                 <w:rFonts w:cs="Arial"/>
               </w:rPr>
-              <w:t>Petz</w:t>
-            </w:r>
-            <w:proofErr w:type="spellEnd"/>
+            </w:pPr>
+            <w:r>
+              <w:rPr>
+                <w:rFonts w:cs="Arial"/>
+              </w:rPr>
+              <w:t>Jonathan Petz</w:t>
+            </w:r>
           </w:p>
         </w:tc>
         <w:tc>
@@ -349,6 +394,78 @@
               </w:rPr>
               <w:t>9/20/2014</w:t>
             </w:r>
+          </w:p>
+          <w:p>
+            <w:pPr>
+              <w:rPr>
+                <w:rFonts w:cs="Arial"/>
+              </w:rPr>
+            </w:pPr>
+          </w:p>
+          <w:p>
+            <w:pPr>
+              <w:rPr>
+                <w:rFonts w:cs="Arial"/>
+              </w:rPr>
+            </w:pPr>
+            <w:r>
+              <w:rPr>
+                <w:rFonts w:cs="Arial"/>
+              </w:rPr>
+              <w:t>9/23/2014</w:t>
+            </w:r>
+            <w:bookmarkStart w:id="0" w:name="_GoBack"/>
+            <w:bookmarkEnd w:id="0"/>
+          </w:p>
+        </w:tc>
+      </w:tr>
+      <w:tr>
+        <w:tc>
+          <w:tcPr>
+            <w:tcW w:w="1267" w:type="dxa"/>
+          </w:tcPr>
+          <w:p>
+            <w:pPr>
+              <w:rPr>
+                <w:rFonts w:cs="Arial"/>
+              </w:rPr>
+            </w:pPr>
+          </w:p>
+        </w:tc>
+        <w:tc>
+          <w:tcPr>
+            <w:tcW w:w="5973" w:type="dxa"/>
+          </w:tcPr>
+          <w:p>
+            <w:pPr>
+              <w:rPr>
+                <w:rFonts w:cs="Arial"/>
+              </w:rPr>
+            </w:pPr>
+          </w:p>
+        </w:tc>
+        <w:tc>
+          <w:tcPr>
+            <w:tcW w:w="1467" w:type="dxa"/>
+          </w:tcPr>
+          <w:p>
+            <w:pPr>
+              <w:rPr>
+                <w:rFonts w:cs="Arial"/>
+              </w:rPr>
+            </w:pPr>
+          </w:p>
+        </w:tc>
+        <w:tc>
+          <w:tcPr>
+            <w:tcW w:w="1147" w:type="dxa"/>
+          </w:tcPr>
+          <w:p>
+            <w:pPr>
+              <w:rPr>
+                <w:rFonts w:cs="Arial"/>
+              </w:rPr>
+            </w:pPr>
           </w:p>
         </w:tc>
       </w:tr>
@@ -729,10 +846,7 @@
           </w:tcPr>
           <w:p>
             <w:r>
-              <w:t>When all the instructions associated with the look at object has been executed</w:t>
-            </w:r>
-            <w:r>
-              <w:t xml:space="preserve"> and the information has been displayed</w:t>
+              <w:t>Ready for next command</w:t>
             </w:r>
             <w:r>
               <w:t>.</w:t>
@@ -937,9 +1051,7 @@
       </w:tr>
     </w:tbl>
     <w:p>
-      <w:bookmarkStart w:id="0" w:name="_Use_Case_2_–_Match_Receipts"/>
-      <w:bookmarkStart w:id="1" w:name="_GoBack"/>
-      <w:bookmarkEnd w:id="0"/>
+      <w:bookmarkStart w:id="1" w:name="_Use_Case_2_–_Match_Receipts"/>
       <w:bookmarkEnd w:id="1"/>
     </w:p>
     <w:sectPr>
@@ -955,7 +1067,7 @@
 </file>
 
 <file path=word/endnotes.xml><?xml version="1.0" encoding="utf-8"?>
-<w:endnotes xmlns:wpc="http://schemas.microsoft.com/office/word/2010/wordprocessingCanvas" xmlns:mc="http://schemas.openxmlformats.org/markup-compatibility/2006" xmlns:o="urn:schemas-microsoft-com:office:office" xmlns:r="http://schemas.openxmlformats.org/officeDocument/2006/relationships" xmlns:m="http://schemas.openxmlformats.org/officeDocument/2006/math" xmlns:v="urn:schemas-microsoft-com:vml" xmlns:wp14="http://schemas.microsoft.com/office/word/2010/wordprocessingDrawing" xmlns:wp="http://schemas.openxmlformats.org/drawingml/2006/wordprocessingDrawing" xmlns:w10="urn:schemas-microsoft-com:office:word" xmlns:w="http://schemas.openxmlformats.org/wordprocessingml/2006/main" xmlns:w14="http://schemas.microsoft.com/office/word/2010/wordml" xmlns:wpg="http://schemas.microsoft.com/office/word/2010/wordprocessingGroup" xmlns:wpi="http://schemas.microsoft.com/office/word/2010/wordprocessingInk" xmlns:wne="http://schemas.microsoft.com/office/word/2006/wordml" xmlns:wps="http://schemas.microsoft.com/office/word/2010/wordprocessingShape" mc:Ignorable="w14 wp14">
+<w:endnotes xmlns:wpc="http://schemas.microsoft.com/office/word/2010/wordprocessingCanvas" xmlns:mo="http://schemas.microsoft.com/office/mac/office/2008/main" xmlns:mc="http://schemas.openxmlformats.org/markup-compatibility/2006" xmlns:mv="urn:schemas-microsoft-com:mac:vml" xmlns:o="urn:schemas-microsoft-com:office:office" xmlns:r="http://schemas.openxmlformats.org/officeDocument/2006/relationships" xmlns:m="http://schemas.openxmlformats.org/officeDocument/2006/math" xmlns:v="urn:schemas-microsoft-com:vml" xmlns:wp14="http://schemas.microsoft.com/office/word/2010/wordprocessingDrawing" xmlns:wp="http://schemas.openxmlformats.org/drawingml/2006/wordprocessingDrawing" xmlns:w10="urn:schemas-microsoft-com:office:word" xmlns:w="http://schemas.openxmlformats.org/wordprocessingml/2006/main" xmlns:w14="http://schemas.microsoft.com/office/word/2010/wordml" xmlns:wpg="http://schemas.microsoft.com/office/word/2010/wordprocessingGroup" xmlns:wpi="http://schemas.microsoft.com/office/word/2010/wordprocessingInk" xmlns:wne="http://schemas.microsoft.com/office/word/2006/wordml" xmlns:wps="http://schemas.microsoft.com/office/word/2010/wordprocessingShape" mc:Ignorable="w14 wp14">
   <w:endnote w:type="separator" w:id="-1">
     <w:p>
       <w:pPr>
@@ -980,7 +1092,7 @@
 </file>
 
 <file path=word/footer1.xml><?xml version="1.0" encoding="utf-8"?>
-<w:ftr xmlns:wpc="http://schemas.microsoft.com/office/word/2010/wordprocessingCanvas" xmlns:mc="http://schemas.openxmlformats.org/markup-compatibility/2006" xmlns:o="urn:schemas-microsoft-com:office:office" xmlns:r="http://schemas.openxmlformats.org/officeDocument/2006/relationships" xmlns:m="http://schemas.openxmlformats.org/officeDocument/2006/math" xmlns:v="urn:schemas-microsoft-com:vml" xmlns:wp14="http://schemas.microsoft.com/office/word/2010/wordprocessingDrawing" xmlns:wp="http://schemas.openxmlformats.org/drawingml/2006/wordprocessingDrawing" xmlns:w10="urn:schemas-microsoft-com:office:word" xmlns:w="http://schemas.openxmlformats.org/wordprocessingml/2006/main" xmlns:w14="http://schemas.microsoft.com/office/word/2010/wordml" xmlns:wpg="http://schemas.microsoft.com/office/word/2010/wordprocessingGroup" xmlns:wpi="http://schemas.microsoft.com/office/word/2010/wordprocessingInk" xmlns:wne="http://schemas.microsoft.com/office/word/2006/wordml" xmlns:wps="http://schemas.microsoft.com/office/word/2010/wordprocessingShape" mc:Ignorable="w14 wp14">
+<w:ftr xmlns:wpc="http://schemas.microsoft.com/office/word/2010/wordprocessingCanvas" xmlns:mo="http://schemas.microsoft.com/office/mac/office/2008/main" xmlns:mc="http://schemas.openxmlformats.org/markup-compatibility/2006" xmlns:mv="urn:schemas-microsoft-com:mac:vml" xmlns:o="urn:schemas-microsoft-com:office:office" xmlns:r="http://schemas.openxmlformats.org/officeDocument/2006/relationships" xmlns:m="http://schemas.openxmlformats.org/officeDocument/2006/math" xmlns:v="urn:schemas-microsoft-com:vml" xmlns:wp14="http://schemas.microsoft.com/office/word/2010/wordprocessingDrawing" xmlns:wp="http://schemas.openxmlformats.org/drawingml/2006/wordprocessingDrawing" xmlns:w10="urn:schemas-microsoft-com:office:word" xmlns:w="http://schemas.openxmlformats.org/wordprocessingml/2006/main" xmlns:w14="http://schemas.microsoft.com/office/word/2010/wordml" xmlns:wpg="http://schemas.microsoft.com/office/word/2010/wordprocessingGroup" xmlns:wpi="http://schemas.microsoft.com/office/word/2010/wordprocessingInk" xmlns:wne="http://schemas.microsoft.com/office/word/2006/wordml" xmlns:wps="http://schemas.microsoft.com/office/word/2010/wordprocessingShape" mc:Ignorable="w14 wp14">
   <w:p>
     <w:pPr>
       <w:pStyle w:val="Footer"/>
@@ -1001,11 +1113,9 @@
       </w:rPr>
       <w:t xml:space="preserve">Author: </w:t>
     </w:r>
-    <w:proofErr w:type="spellStart"/>
     <w:r>
       <w:t>TentacoolPrawnz</w:t>
     </w:r>
-    <w:proofErr w:type="spellEnd"/>
     <w:r>
       <w:rPr>
         <w:szCs w:val="20"/>
@@ -1092,7 +1202,7 @@
 </file>
 
 <file path=word/footnotes.xml><?xml version="1.0" encoding="utf-8"?>
-<w:footnotes xmlns:wpc="http://schemas.microsoft.com/office/word/2010/wordprocessingCanvas" xmlns:mc="http://schemas.openxmlformats.org/markup-compatibility/2006" xmlns:o="urn:schemas-microsoft-com:office:office" xmlns:r="http://schemas.openxmlformats.org/officeDocument/2006/relationships" xmlns:m="http://schemas.openxmlformats.org/officeDocument/2006/math" xmlns:v="urn:schemas-microsoft-com:vml" xmlns:wp14="http://schemas.microsoft.com/office/word/2010/wordprocessingDrawing" xmlns:wp="http://schemas.openxmlformats.org/drawingml/2006/wordprocessingDrawing" xmlns:w10="urn:schemas-microsoft-com:office:word" xmlns:w="http://schemas.openxmlformats.org/wordprocessingml/2006/main" xmlns:w14="http://schemas.microsoft.com/office/word/2010/wordml" xmlns:wpg="http://schemas.microsoft.com/office/word/2010/wordprocessingGroup" xmlns:wpi="http://schemas.microsoft.com/office/word/2010/wordprocessingInk" xmlns:wne="http://schemas.microsoft.com/office/word/2006/wordml" xmlns:wps="http://schemas.microsoft.com/office/word/2010/wordprocessingShape" mc:Ignorable="w14 wp14">
+<w:footnotes xmlns:wpc="http://schemas.microsoft.com/office/word/2010/wordprocessingCanvas" xmlns:mo="http://schemas.microsoft.com/office/mac/office/2008/main" xmlns:mc="http://schemas.openxmlformats.org/markup-compatibility/2006" xmlns:mv="urn:schemas-microsoft-com:mac:vml" xmlns:o="urn:schemas-microsoft-com:office:office" xmlns:r="http://schemas.openxmlformats.org/officeDocument/2006/relationships" xmlns:m="http://schemas.openxmlformats.org/officeDocument/2006/math" xmlns:v="urn:schemas-microsoft-com:vml" xmlns:wp14="http://schemas.microsoft.com/office/word/2010/wordprocessingDrawing" xmlns:wp="http://schemas.openxmlformats.org/drawingml/2006/wordprocessingDrawing" xmlns:w10="urn:schemas-microsoft-com:office:word" xmlns:w="http://schemas.openxmlformats.org/wordprocessingml/2006/main" xmlns:w14="http://schemas.microsoft.com/office/word/2010/wordml" xmlns:wpg="http://schemas.microsoft.com/office/word/2010/wordprocessingGroup" xmlns:wpi="http://schemas.microsoft.com/office/word/2010/wordprocessingInk" xmlns:wne="http://schemas.microsoft.com/office/word/2006/wordml" xmlns:wps="http://schemas.microsoft.com/office/word/2010/wordprocessingShape" mc:Ignorable="w14 wp14">
   <w:footnote w:type="separator" w:id="-1">
     <w:p>
       <w:pPr>
@@ -1117,7 +1227,7 @@
 </file>
 
 <file path=word/header1.xml><?xml version="1.0" encoding="utf-8"?>
-<w:hdr xmlns:wpc="http://schemas.microsoft.com/office/word/2010/wordprocessingCanvas" xmlns:mc="http://schemas.openxmlformats.org/markup-compatibility/2006" xmlns:o="urn:schemas-microsoft-com:office:office" xmlns:r="http://schemas.openxmlformats.org/officeDocument/2006/relationships" xmlns:m="http://schemas.openxmlformats.org/officeDocument/2006/math" xmlns:v="urn:schemas-microsoft-com:vml" xmlns:wp14="http://schemas.microsoft.com/office/word/2010/wordprocessingDrawing" xmlns:wp="http://schemas.openxmlformats.org/drawingml/2006/wordprocessingDrawing" xmlns:w10="urn:schemas-microsoft-com:office:word" xmlns:w="http://schemas.openxmlformats.org/wordprocessingml/2006/main" xmlns:w14="http://schemas.microsoft.com/office/word/2010/wordml" xmlns:wpg="http://schemas.microsoft.com/office/word/2010/wordprocessingGroup" xmlns:wpi="http://schemas.microsoft.com/office/word/2010/wordprocessingInk" xmlns:wne="http://schemas.microsoft.com/office/word/2006/wordml" xmlns:wps="http://schemas.microsoft.com/office/word/2010/wordprocessingShape" mc:Ignorable="w14 wp14">
+<w:hdr xmlns:wpc="http://schemas.microsoft.com/office/word/2010/wordprocessingCanvas" xmlns:mo="http://schemas.microsoft.com/office/mac/office/2008/main" xmlns:mc="http://schemas.openxmlformats.org/markup-compatibility/2006" xmlns:mv="urn:schemas-microsoft-com:mac:vml" xmlns:o="urn:schemas-microsoft-com:office:office" xmlns:r="http://schemas.openxmlformats.org/officeDocument/2006/relationships" xmlns:m="http://schemas.openxmlformats.org/officeDocument/2006/math" xmlns:v="urn:schemas-microsoft-com:vml" xmlns:wp14="http://schemas.microsoft.com/office/word/2010/wordprocessingDrawing" xmlns:wp="http://schemas.openxmlformats.org/drawingml/2006/wordprocessingDrawing" xmlns:w10="urn:schemas-microsoft-com:office:word" xmlns:w="http://schemas.openxmlformats.org/wordprocessingml/2006/main" xmlns:w14="http://schemas.microsoft.com/office/word/2010/wordml" xmlns:wpg="http://schemas.microsoft.com/office/word/2010/wordprocessingGroup" xmlns:wpi="http://schemas.microsoft.com/office/word/2010/wordprocessingInk" xmlns:wne="http://schemas.microsoft.com/office/word/2006/wordml" xmlns:wps="http://schemas.microsoft.com/office/word/2010/wordprocessingShape" mc:Ignorable="w14 wp14">
   <w:p>
     <w:pPr>
       <w:pStyle w:val="Header"/>
@@ -1137,7 +1247,6 @@
         <w:sz w:val="28"/>
       </w:rPr>
     </w:pPr>
-    <w:proofErr w:type="spellStart"/>
     <w:r>
       <w:rPr>
         <w:rFonts w:cs="Arial"/>
@@ -1158,9 +1267,24 @@
         <w:sz w:val="32"/>
         <w:szCs w:val="32"/>
       </w:rPr>
-      <w:t>ork</w:t>
+      <w:t>ork Game</w:t>
     </w:r>
-    <w:proofErr w:type="spellEnd"/>
+    <w:r>
+      <w:rPr>
+        <w:b/>
+        <w:i/>
+        <w:sz w:val="28"/>
+        <w:szCs w:val="22"/>
+      </w:rPr>
+      <w:t xml:space="preserve"> </w:t>
+    </w:r>
+    <w:r>
+      <w:rPr>
+        <w:i/>
+        <w:color w:val="0000FF"/>
+      </w:rPr>
+      <w:t xml:space="preserve"> </w:t>
+    </w:r>
     <w:r>
       <w:rPr>
         <w:rFonts w:cs="Arial"/>
@@ -1170,58 +1294,7 @@
         <w:sz w:val="32"/>
         <w:szCs w:val="32"/>
       </w:rPr>
-      <w:t xml:space="preserve"> </w:t>
-    </w:r>
-    <w:proofErr w:type="gramStart"/>
-    <w:r>
-      <w:rPr>
-        <w:rFonts w:cs="Arial"/>
-        <w:b/>
-        <w:bCs/>
-        <w:kern w:val="32"/>
-        <w:sz w:val="32"/>
-        <w:szCs w:val="32"/>
-      </w:rPr>
-      <w:t>Game</w:t>
-    </w:r>
-    <w:r>
-      <w:rPr>
-        <w:b/>
-        <w:i/>
-        <w:sz w:val="28"/>
-        <w:szCs w:val="22"/>
-      </w:rPr>
-      <w:t xml:space="preserve"> </w:t>
-    </w:r>
-    <w:r>
-      <w:rPr>
-        <w:i/>
-        <w:color w:val="0000FF"/>
-      </w:rPr>
-      <w:t xml:space="preserve"> </w:t>
-    </w:r>
-    <w:r>
-      <w:rPr>
-        <w:rFonts w:cs="Arial"/>
-        <w:b/>
-        <w:bCs/>
-        <w:kern w:val="32"/>
-        <w:sz w:val="32"/>
-        <w:szCs w:val="32"/>
-      </w:rPr>
-      <w:t>Use</w:t>
-    </w:r>
-    <w:proofErr w:type="gramEnd"/>
-    <w:r>
-      <w:rPr>
-        <w:rFonts w:cs="Arial"/>
-        <w:b/>
-        <w:bCs/>
-        <w:kern w:val="32"/>
-        <w:sz w:val="32"/>
-        <w:szCs w:val="32"/>
-      </w:rPr>
-      <w:t xml:space="preserve"> Case Document</w:t>
+      <w:t>Use Case Document</w:t>
     </w:r>
   </w:p>
   <w:p>
@@ -1265,7 +1338,7 @@
 </file>
 
 <file path=word/numbering.xml><?xml version="1.0" encoding="utf-8"?>
-<w:numbering xmlns:wpc="http://schemas.microsoft.com/office/word/2010/wordprocessingCanvas" xmlns:mc="http://schemas.openxmlformats.org/markup-compatibility/2006" xmlns:o="urn:schemas-microsoft-com:office:office" xmlns:r="http://schemas.openxmlformats.org/officeDocument/2006/relationships" xmlns:m="http://schemas.openxmlformats.org/officeDocument/2006/math" xmlns:v="urn:schemas-microsoft-com:vml" xmlns:wp14="http://schemas.microsoft.com/office/word/2010/wordprocessingDrawing" xmlns:wp="http://schemas.openxmlformats.org/drawingml/2006/wordprocessingDrawing" xmlns:w10="urn:schemas-microsoft-com:office:word" xmlns:w="http://schemas.openxmlformats.org/wordprocessingml/2006/main" xmlns:w14="http://schemas.microsoft.com/office/word/2010/wordml" xmlns:wpg="http://schemas.microsoft.com/office/word/2010/wordprocessingGroup" xmlns:wpi="http://schemas.microsoft.com/office/word/2010/wordprocessingInk" xmlns:wne="http://schemas.microsoft.com/office/word/2006/wordml" xmlns:wps="http://schemas.microsoft.com/office/word/2010/wordprocessingShape" mc:Ignorable="w14 wp14">
+<w:numbering xmlns:wpc="http://schemas.microsoft.com/office/word/2010/wordprocessingCanvas" xmlns:mo="http://schemas.microsoft.com/office/mac/office/2008/main" xmlns:mc="http://schemas.openxmlformats.org/markup-compatibility/2006" xmlns:mv="urn:schemas-microsoft-com:mac:vml" xmlns:o="urn:schemas-microsoft-com:office:office" xmlns:r="http://schemas.openxmlformats.org/officeDocument/2006/relationships" xmlns:m="http://schemas.openxmlformats.org/officeDocument/2006/math" xmlns:v="urn:schemas-microsoft-com:vml" xmlns:wp14="http://schemas.microsoft.com/office/word/2010/wordprocessingDrawing" xmlns:wp="http://schemas.openxmlformats.org/drawingml/2006/wordprocessingDrawing" xmlns:w10="urn:schemas-microsoft-com:office:word" xmlns:w="http://schemas.openxmlformats.org/wordprocessingml/2006/main" xmlns:w14="http://schemas.microsoft.com/office/word/2010/wordml" xmlns:wpg="http://schemas.microsoft.com/office/word/2010/wordprocessingGroup" xmlns:wpi="http://schemas.microsoft.com/office/word/2010/wordprocessingInk" xmlns:wne="http://schemas.microsoft.com/office/word/2006/wordml" xmlns:wps="http://schemas.microsoft.com/office/word/2010/wordprocessingShape" mc:Ignorable="w14 wp14">
   <w:abstractNum w:abstractNumId="0">
     <w:nsid w:val="106639A1"/>
     <w:multiLevelType w:val="hybridMultilevel"/>
@@ -3485,7 +3558,7 @@
     </w:rPrDefault>
     <w:pPrDefault/>
   </w:docDefaults>
-  <w:latentStyles w:defLockedState="0" w:defUIPriority="99" w:defSemiHidden="1" w:defUnhideWhenUsed="1" w:defQFormat="0" w:count="267">
+  <w:latentStyles w:defLockedState="0" w:defUIPriority="99" w:defSemiHidden="1" w:defUnhideWhenUsed="1" w:defQFormat="0" w:count="276">
     <w:lsdException w:name="Normal" w:semiHidden="0" w:uiPriority="0" w:unhideWhenUsed="0" w:qFormat="1"/>
     <w:lsdException w:name="heading 1" w:semiHidden="0" w:uiPriority="9" w:unhideWhenUsed="0" w:qFormat="1"/>
     <w:lsdException w:name="heading 2" w:semiHidden="0" w:uiPriority="9" w:unhideWhenUsed="0" w:qFormat="1"/>
@@ -3793,7 +3866,7 @@
 </file>
 
 <file path=word/stylesWithEffects.xml><?xml version="1.0" encoding="utf-8"?>
-<w:styles xmlns:wpc="http://schemas.microsoft.com/office/word/2010/wordprocessingCanvas" xmlns:mc="http://schemas.openxmlformats.org/markup-compatibility/2006" xmlns:o="urn:schemas-microsoft-com:office:office" xmlns:r="http://schemas.openxmlformats.org/officeDocument/2006/relationships" xmlns:m="http://schemas.openxmlformats.org/officeDocument/2006/math" xmlns:v="urn:schemas-microsoft-com:vml" xmlns:wp14="http://schemas.microsoft.com/office/word/2010/wordprocessingDrawing" xmlns:wp="http://schemas.openxmlformats.org/drawingml/2006/wordprocessingDrawing" xmlns:w10="urn:schemas-microsoft-com:office:word" xmlns:w="http://schemas.openxmlformats.org/wordprocessingml/2006/main" xmlns:w14="http://schemas.microsoft.com/office/word/2010/wordml" xmlns:wpg="http://schemas.microsoft.com/office/word/2010/wordprocessingGroup" xmlns:wpi="http://schemas.microsoft.com/office/word/2010/wordprocessingInk" xmlns:wne="http://schemas.microsoft.com/office/word/2006/wordml" xmlns:wps="http://schemas.microsoft.com/office/word/2010/wordprocessingShape" mc:Ignorable="w14 wp14">
+<w:styles xmlns:wpc="http://schemas.microsoft.com/office/word/2010/wordprocessingCanvas" xmlns:mo="http://schemas.microsoft.com/office/mac/office/2008/main" xmlns:mc="http://schemas.openxmlformats.org/markup-compatibility/2006" xmlns:mv="urn:schemas-microsoft-com:mac:vml" xmlns:o="urn:schemas-microsoft-com:office:office" xmlns:r="http://schemas.openxmlformats.org/officeDocument/2006/relationships" xmlns:m="http://schemas.openxmlformats.org/officeDocument/2006/math" xmlns:v="urn:schemas-microsoft-com:vml" xmlns:wp14="http://schemas.microsoft.com/office/word/2010/wordprocessingDrawing" xmlns:wp="http://schemas.openxmlformats.org/drawingml/2006/wordprocessingDrawing" xmlns:w10="urn:schemas-microsoft-com:office:word" xmlns:w="http://schemas.openxmlformats.org/wordprocessingml/2006/main" xmlns:w14="http://schemas.microsoft.com/office/word/2010/wordml" xmlns:wpg="http://schemas.microsoft.com/office/word/2010/wordprocessingGroup" xmlns:wpi="http://schemas.microsoft.com/office/word/2010/wordprocessingInk" xmlns:wne="http://schemas.microsoft.com/office/word/2006/wordml" xmlns:wps="http://schemas.microsoft.com/office/word/2010/wordprocessingShape" mc:Ignorable="w14 wp14">
   <w:docDefaults>
     <w:rPrDefault>
       <w:rPr>
@@ -3803,7 +3876,7 @@
     </w:rPrDefault>
     <w:pPrDefault/>
   </w:docDefaults>
-  <w:latentStyles w:defLockedState="0" w:defUIPriority="99" w:defSemiHidden="1" w:defUnhideWhenUsed="1" w:defQFormat="0" w:count="267">
+  <w:latentStyles w:defLockedState="0" w:defUIPriority="99" w:defSemiHidden="1" w:defUnhideWhenUsed="1" w:defQFormat="0" w:count="276">
     <w:lsdException w:name="Normal" w:semiHidden="0" w:uiPriority="0" w:unhideWhenUsed="0" w:qFormat="1"/>
     <w:lsdException w:name="heading 1" w:semiHidden="0" w:uiPriority="9" w:unhideWhenUsed="0" w:qFormat="1"/>
     <w:lsdException w:name="heading 2" w:semiHidden="0" w:uiPriority="9" w:unhideWhenUsed="0" w:qFormat="1"/>

</xml_diff>